<commit_message>
communication diagram 1차 완성
</commit_message>
<xml_diff>
--- a/use case description.docx
+++ b/use case description.docx
@@ -3,11 +3,6 @@
 <w:document xmlns:wpc="http://schemas.microsoft.com/office/word/2010/wordprocessingCanvas" xmlns:cx="http://schemas.microsoft.com/office/drawing/2014/chartex" xmlns:cx1="http://schemas.microsoft.com/office/drawing/2015/9/8/chartex" xmlns:cx2="http://schemas.microsoft.com/office/drawing/2015/10/21/chartex" xmlns:cx3="http://schemas.microsoft.com/office/drawing/2016/5/9/chartex" xmlns:cx4="http://schemas.microsoft.com/office/drawing/2016/5/10/chartex" xmlns:cx5="http://schemas.microsoft.com/office/drawing/2016/5/11/chartex" xmlns:cx6="http://schemas.microsoft.com/office/drawing/2016/5/12/chartex" xmlns:cx7="http://schemas.microsoft.com/office/drawing/2016/5/13/chartex" xmlns:cx8="http://schemas.microsoft.com/office/drawing/2016/5/14/chartex" xmlns:mc="http://schemas.openxmlformats.org/markup-compatibility/2006" xmlns:aink="http://schemas.microsoft.com/office/drawing/2016/ink" xmlns:am3d="http://schemas.microsoft.com/office/drawing/2017/model3d" xmlns:o="urn:schemas-microsoft-com:office:office" xmlns:oel="http://schemas.microsoft.com/office/2019/extlst" xmlns:r="http://schemas.openxmlformats.org/officeDocument/2006/relationships" xmlns:m="http://schemas.openxmlformats.org/officeDocument/2006/math" xmlns:v="urn:schemas-microsoft-com:vml" xmlns:wp14="http://schemas.microsoft.com/office/word/2010/wordprocessingDrawing" xmlns:wp="http://schemas.openxmlformats.org/drawingml/2006/wordprocessingDrawing" xmlns:w10="urn:schemas-microsoft-com:office:word" xmlns:w="http://schemas.openxmlformats.org/wordprocessingml/2006/main" xmlns:w14="http://schemas.microsoft.com/office/word/2010/wordml" xmlns:w15="http://schemas.microsoft.com/office/word/2012/wordml" xmlns:w16cex="http://schemas.microsoft.com/office/word/2018/wordml/cex" xmlns:w16cid="http://schemas.microsoft.com/office/word/2016/wordml/cid" xmlns:w16="http://schemas.microsoft.com/office/word/2018/wordml" xmlns:w16du="http://schemas.microsoft.com/office/word/2023/wordml/word16du" xmlns:w16sdtdh="http://schemas.microsoft.com/office/word/2020/wordml/sdtdatahash" xmlns:w16sdtfl="http://schemas.microsoft.com/office/word/2024/wordml/sdtformatlock" xmlns:w16se="http://schemas.microsoft.com/office/word/2015/wordml/symex" xmlns:wpg="http://schemas.microsoft.com/office/word/2010/wordprocessingGroup" xmlns:wpi="http://schemas.microsoft.com/office/word/2010/wordprocessingInk" xmlns:wne="http://schemas.microsoft.com/office/word/2006/wordml" xmlns:wps="http://schemas.microsoft.com/office/word/2010/wordprocessingShape" mc:Ignorable="w14 w15 w16se w16cid w16 w16cex w16sdtdh w16sdtfl w16du wp14">
   <w:body>
     <w:p>
-      <w:pPr>
-        <w:rPr>
-          <w:rFonts w:hint="eastAsia"/>
-        </w:rPr>
-      </w:pPr>
       <w:r>
         <w:rPr>
           <w:rFonts w:hint="eastAsia"/>
@@ -32,11 +27,6 @@
             <w:shd w:val="clear" w:color="auto" w:fill="BFBFBF" w:themeFill="background1" w:themeFillShade="BF"/>
           </w:tcPr>
           <w:p>
-            <w:pPr>
-              <w:rPr>
-                <w:rFonts w:hint="eastAsia"/>
-              </w:rPr>
-            </w:pPr>
             <w:r>
               <w:rPr>
                 <w:rFonts w:hint="eastAsia"/>
@@ -51,11 +41,6 @@
             <w:shd w:val="clear" w:color="auto" w:fill="BFBFBF" w:themeFill="background1" w:themeFillShade="BF"/>
           </w:tcPr>
           <w:p>
-            <w:pPr>
-              <w:rPr>
-                <w:rFonts w:hint="eastAsia"/>
-              </w:rPr>
-            </w:pPr>
             <w:r>
               <w:rPr>
                 <w:rFonts w:hint="eastAsia"/>
@@ -71,11 +56,6 @@
             <w:tcW w:w="4508" w:type="dxa"/>
           </w:tcPr>
           <w:p>
-            <w:pPr>
-              <w:rPr>
-                <w:rFonts w:hint="eastAsia"/>
-              </w:rPr>
-            </w:pPr>
             <w:r>
               <w:rPr>
                 <w:rFonts w:hint="eastAsia"/>
@@ -95,30 +75,23 @@
             <w:tcW w:w="4508" w:type="dxa"/>
           </w:tcPr>
           <w:p>
-            <w:pPr>
-              <w:rPr>
-                <w:rFonts w:hint="eastAsia"/>
-              </w:rPr>
-            </w:pPr>
-            <w:r>
-              <w:rPr>
-                <w:rFonts w:hint="eastAsia"/>
-              </w:rPr>
-              <w:t xml:space="preserve">2. 회원가입을 위해 </w:t>
-            </w:r>
-            <w:proofErr w:type="spellStart"/>
-            <w:r>
-              <w:rPr>
-                <w:rFonts w:hint="eastAsia"/>
-              </w:rPr>
-              <w:t>기입해야할</w:t>
-            </w:r>
-            <w:proofErr w:type="spellEnd"/>
-            <w:r>
-              <w:rPr>
-                <w:rFonts w:hint="eastAsia"/>
-              </w:rPr>
-              <w:t xml:space="preserve"> 정보들인 ID, 비밀번호, 전화번호를 입력할 창을 보여준다.</w:t>
+            <w:r>
+              <w:rPr>
+                <w:rFonts w:hint="eastAsia"/>
+              </w:rPr>
+              <w:t>2. 회원가입을 위해 기입해야</w:t>
+            </w:r>
+            <w:r>
+              <w:rPr>
+                <w:rFonts w:hint="eastAsia"/>
+              </w:rPr>
+              <w:t xml:space="preserve"> </w:t>
+            </w:r>
+            <w:r>
+              <w:rPr>
+                <w:rFonts w:hint="eastAsia"/>
+              </w:rPr>
+              <w:t>할 정보들인 ID, 비밀번호, 전화번호를 입력할 창을 보여준다.</w:t>
             </w:r>
           </w:p>
         </w:tc>
@@ -129,11 +102,6 @@
             <w:tcW w:w="4508" w:type="dxa"/>
           </w:tcPr>
           <w:p>
-            <w:pPr>
-              <w:rPr>
-                <w:rFonts w:hint="eastAsia"/>
-              </w:rPr>
-            </w:pPr>
             <w:r>
               <w:rPr>
                 <w:rFonts w:hint="eastAsia"/>
@@ -147,11 +115,6 @@
             <w:tcW w:w="4508" w:type="dxa"/>
           </w:tcPr>
           <w:p>
-            <w:pPr>
-              <w:rPr>
-                <w:rFonts w:hint="eastAsia"/>
-              </w:rPr>
-            </w:pPr>
             <w:r>
               <w:rPr>
                 <w:rFonts w:hint="eastAsia"/>
@@ -164,11 +127,6 @@
     </w:tbl>
     <w:p/>
     <w:p>
-      <w:pPr>
-        <w:rPr>
-          <w:rFonts w:hint="eastAsia"/>
-        </w:rPr>
-      </w:pPr>
       <w:r>
         <w:rPr>
           <w:rFonts w:hint="eastAsia"/>
@@ -193,11 +151,6 @@
             <w:shd w:val="clear" w:color="auto" w:fill="BFBFBF" w:themeFill="background1" w:themeFillShade="BF"/>
           </w:tcPr>
           <w:p>
-            <w:pPr>
-              <w:rPr>
-                <w:rFonts w:hint="eastAsia"/>
-              </w:rPr>
-            </w:pPr>
             <w:r>
               <w:rPr>
                 <w:rFonts w:hint="eastAsia"/>
@@ -212,11 +165,6 @@
             <w:shd w:val="clear" w:color="auto" w:fill="BFBFBF" w:themeFill="background1" w:themeFillShade="BF"/>
           </w:tcPr>
           <w:p>
-            <w:pPr>
-              <w:rPr>
-                <w:rFonts w:hint="eastAsia"/>
-              </w:rPr>
-            </w:pPr>
             <w:r>
               <w:rPr>
                 <w:rFonts w:hint="eastAsia"/>
@@ -232,11 +180,6 @@
             <w:tcW w:w="4508" w:type="dxa"/>
           </w:tcPr>
           <w:p>
-            <w:pPr>
-              <w:rPr>
-                <w:rFonts w:hint="eastAsia"/>
-              </w:rPr>
-            </w:pPr>
             <w:r>
               <w:rPr>
                 <w:rFonts w:hint="eastAsia"/>
@@ -256,11 +199,6 @@
             <w:tcW w:w="4508" w:type="dxa"/>
           </w:tcPr>
           <w:p>
-            <w:pPr>
-              <w:rPr>
-                <w:rFonts w:hint="eastAsia"/>
-              </w:rPr>
-            </w:pPr>
             <w:r>
               <w:rPr>
                 <w:rFonts w:hint="eastAsia"/>
@@ -276,11 +214,6 @@
             <w:tcW w:w="4508" w:type="dxa"/>
           </w:tcPr>
           <w:p>
-            <w:pPr>
-              <w:rPr>
-                <w:rFonts w:hint="eastAsia"/>
-              </w:rPr>
-            </w:pPr>
             <w:r>
               <w:rPr>
                 <w:rFonts w:hint="eastAsia"/>
@@ -294,11 +227,6 @@
             <w:tcW w:w="4508" w:type="dxa"/>
           </w:tcPr>
           <w:p>
-            <w:pPr>
-              <w:rPr>
-                <w:rFonts w:hint="eastAsia"/>
-              </w:rPr>
-            </w:pPr>
             <w:r>
               <w:rPr>
                 <w:rFonts w:hint="eastAsia"/>
@@ -335,11 +263,6 @@
             <w:shd w:val="clear" w:color="auto" w:fill="BFBFBF" w:themeFill="background1" w:themeFillShade="BF"/>
           </w:tcPr>
           <w:p>
-            <w:pPr>
-              <w:rPr>
-                <w:rFonts w:hint="eastAsia"/>
-              </w:rPr>
-            </w:pPr>
             <w:r>
               <w:rPr>
                 <w:rFonts w:hint="eastAsia"/>
@@ -354,11 +277,6 @@
             <w:shd w:val="clear" w:color="auto" w:fill="BFBFBF" w:themeFill="background1" w:themeFillShade="BF"/>
           </w:tcPr>
           <w:p>
-            <w:pPr>
-              <w:rPr>
-                <w:rFonts w:hint="eastAsia"/>
-              </w:rPr>
-            </w:pPr>
             <w:r>
               <w:rPr>
                 <w:rFonts w:hint="eastAsia"/>
@@ -374,11 +292,6 @@
             <w:tcW w:w="4508" w:type="dxa"/>
           </w:tcPr>
           <w:p>
-            <w:pPr>
-              <w:rPr>
-                <w:rFonts w:hint="eastAsia"/>
-              </w:rPr>
-            </w:pPr>
             <w:r>
               <w:rPr>
                 <w:rFonts w:hint="eastAsia"/>
@@ -398,11 +311,6 @@
             <w:tcW w:w="4508" w:type="dxa"/>
           </w:tcPr>
           <w:p>
-            <w:pPr>
-              <w:rPr>
-                <w:rFonts w:hint="eastAsia"/>
-              </w:rPr>
-            </w:pPr>
             <w:r>
               <w:rPr>
                 <w:rFonts w:hint="eastAsia"/>
@@ -439,11 +347,6 @@
             <w:shd w:val="clear" w:color="auto" w:fill="BFBFBF" w:themeFill="background1" w:themeFillShade="BF"/>
           </w:tcPr>
           <w:p>
-            <w:pPr>
-              <w:rPr>
-                <w:rFonts w:hint="eastAsia"/>
-              </w:rPr>
-            </w:pPr>
             <w:r>
               <w:rPr>
                 <w:rFonts w:hint="eastAsia"/>
@@ -458,11 +361,6 @@
             <w:shd w:val="clear" w:color="auto" w:fill="BFBFBF" w:themeFill="background1" w:themeFillShade="BF"/>
           </w:tcPr>
           <w:p>
-            <w:pPr>
-              <w:rPr>
-                <w:rFonts w:hint="eastAsia"/>
-              </w:rPr>
-            </w:pPr>
             <w:r>
               <w:rPr>
                 <w:rFonts w:hint="eastAsia"/>
@@ -478,11 +376,6 @@
             <w:tcW w:w="4508" w:type="dxa"/>
           </w:tcPr>
           <w:p>
-            <w:pPr>
-              <w:rPr>
-                <w:rFonts w:hint="eastAsia"/>
-              </w:rPr>
-            </w:pPr>
             <w:r>
               <w:rPr>
                 <w:rFonts w:hint="eastAsia"/>
@@ -502,11 +395,6 @@
             <w:tcW w:w="4508" w:type="dxa"/>
           </w:tcPr>
           <w:p>
-            <w:pPr>
-              <w:rPr>
-                <w:rFonts w:hint="eastAsia"/>
-              </w:rPr>
-            </w:pPr>
             <w:r>
               <w:rPr>
                 <w:rFonts w:hint="eastAsia"/>
@@ -522,11 +410,6 @@
             <w:tcW w:w="4508" w:type="dxa"/>
           </w:tcPr>
           <w:p>
-            <w:pPr>
-              <w:rPr>
-                <w:rFonts w:hint="eastAsia"/>
-              </w:rPr>
-            </w:pPr>
             <w:r>
               <w:rPr>
                 <w:rFonts w:hint="eastAsia"/>
@@ -540,11 +423,6 @@
             <w:tcW w:w="4508" w:type="dxa"/>
           </w:tcPr>
           <w:p>
-            <w:pPr>
-              <w:rPr>
-                <w:rFonts w:hint="eastAsia"/>
-              </w:rPr>
-            </w:pPr>
             <w:r>
               <w:rPr>
                 <w:rFonts w:hint="eastAsia"/>
@@ -559,11 +437,6 @@
     <w:p/>
     <w:p/>
     <w:p>
-      <w:pPr>
-        <w:rPr>
-          <w:rFonts w:hint="eastAsia"/>
-        </w:rPr>
-      </w:pPr>
       <w:r>
         <w:rPr>
           <w:rFonts w:hint="eastAsia"/>
@@ -588,11 +461,6 @@
             <w:shd w:val="clear" w:color="auto" w:fill="BFBFBF" w:themeFill="background1" w:themeFillShade="BF"/>
           </w:tcPr>
           <w:p>
-            <w:pPr>
-              <w:rPr>
-                <w:rFonts w:hint="eastAsia"/>
-              </w:rPr>
-            </w:pPr>
             <w:r>
               <w:rPr>
                 <w:rFonts w:hint="eastAsia"/>
@@ -607,11 +475,6 @@
             <w:shd w:val="clear" w:color="auto" w:fill="BFBFBF" w:themeFill="background1" w:themeFillShade="BF"/>
           </w:tcPr>
           <w:p>
-            <w:pPr>
-              <w:rPr>
-                <w:rFonts w:hint="eastAsia"/>
-              </w:rPr>
-            </w:pPr>
             <w:r>
               <w:rPr>
                 <w:rFonts w:hint="eastAsia"/>
@@ -627,11 +490,6 @@
             <w:tcW w:w="4508" w:type="dxa"/>
           </w:tcPr>
           <w:p>
-            <w:pPr>
-              <w:rPr>
-                <w:rFonts w:hint="eastAsia"/>
-              </w:rPr>
-            </w:pPr>
             <w:r>
               <w:rPr>
                 <w:rFonts w:hint="eastAsia"/>
@@ -645,11 +503,6 @@
             <w:tcW w:w="4508" w:type="dxa"/>
           </w:tcPr>
           <w:p>
-            <w:pPr>
-              <w:rPr>
-                <w:rFonts w:hint="eastAsia"/>
-              </w:rPr>
-            </w:pPr>
             <w:r>
               <w:rPr>
                 <w:rFonts w:hint="eastAsia"/>
@@ -686,11 +539,6 @@
             <w:shd w:val="clear" w:color="auto" w:fill="BFBFBF" w:themeFill="background1" w:themeFillShade="BF"/>
           </w:tcPr>
           <w:p>
-            <w:pPr>
-              <w:rPr>
-                <w:rFonts w:hint="eastAsia"/>
-              </w:rPr>
-            </w:pPr>
             <w:r>
               <w:rPr>
                 <w:rFonts w:hint="eastAsia"/>
@@ -705,11 +553,6 @@
             <w:shd w:val="clear" w:color="auto" w:fill="BFBFBF" w:themeFill="background1" w:themeFillShade="BF"/>
           </w:tcPr>
           <w:p>
-            <w:pPr>
-              <w:rPr>
-                <w:rFonts w:hint="eastAsia"/>
-              </w:rPr>
-            </w:pPr>
             <w:r>
               <w:rPr>
                 <w:rFonts w:hint="eastAsia"/>
@@ -725,58 +568,30 @@
             <w:tcW w:w="4508" w:type="dxa"/>
           </w:tcPr>
           <w:p>
-            <w:pPr>
-              <w:rPr>
-                <w:rFonts w:hint="eastAsia"/>
-              </w:rPr>
-            </w:pPr>
-            <w:r>
-              <w:rPr>
-                <w:rFonts w:hint="eastAsia"/>
-              </w:rPr>
-              <w:t xml:space="preserve">1. </w:t>
-            </w:r>
-            <w:r>
-              <w:rPr>
-                <w:rFonts w:hint="eastAsia"/>
-              </w:rPr>
-              <w:t>회원은 대여중인 자전거 조회 버튼을 누른다.</w:t>
-            </w:r>
-          </w:p>
-        </w:tc>
-        <w:tc>
-          <w:tcPr>
-            <w:tcW w:w="4508" w:type="dxa"/>
-          </w:tcPr>
-          <w:p>
-            <w:pPr>
-              <w:rPr>
-                <w:rFonts w:hint="eastAsia"/>
-              </w:rPr>
-            </w:pPr>
-            <w:r>
-              <w:rPr>
-                <w:rFonts w:hint="eastAsia"/>
-              </w:rPr>
-              <w:t xml:space="preserve">2. </w:t>
-            </w:r>
-            <w:r>
-              <w:rPr>
-                <w:rFonts w:hint="eastAsia"/>
-              </w:rPr>
-              <w:t>현재 대여중인 자전거의자전거 ID, 자전거 제품명이 포함된 리스트를 보여준다.</w:t>
+            <w:r>
+              <w:rPr>
+                <w:rFonts w:hint="eastAsia"/>
+              </w:rPr>
+              <w:t>1. 회원은 대여중인 자전거 조회 버튼을 누른다.</w:t>
+            </w:r>
+          </w:p>
+        </w:tc>
+        <w:tc>
+          <w:tcPr>
+            <w:tcW w:w="4508" w:type="dxa"/>
+          </w:tcPr>
+          <w:p>
+            <w:r>
+              <w:rPr>
+                <w:rFonts w:hint="eastAsia"/>
+              </w:rPr>
+              <w:t>2. 현재 대여중인 자전거의자전거 ID, 자전거 제품명이 포함된 리스트를 보여준다.</w:t>
             </w:r>
           </w:p>
         </w:tc>
       </w:tr>
     </w:tbl>
-    <w:p>
-      <w:pPr>
-        <w:rPr>
-          <w:rFonts w:hint="eastAsia"/>
-        </w:rPr>
-      </w:pPr>
-    </w:p>
+    <w:p/>
     <w:sectPr>
       <w:pgSz w:w="11906" w:h="16838"/>
       <w:pgMar w:top="1701" w:right="1440" w:bottom="1440" w:left="1440" w:header="851" w:footer="992" w:gutter="0"/>

</xml_diff>

<commit_message>
communication diagram, usecase description 수정
</commit_message>
<xml_diff>
--- a/use case description.docx
+++ b/use case description.docx
@@ -56,17 +56,16 @@
             <w:tcW w:w="4508" w:type="dxa"/>
           </w:tcPr>
           <w:p>
-            <w:r>
-              <w:rPr>
-                <w:rFonts w:hint="eastAsia"/>
-              </w:rPr>
-              <w:t xml:space="preserve">1. 회원은 회원 가입 버튼을 </w:t>
-            </w:r>
-            <w:r>
-              <w:rPr>
-                <w:rFonts w:hint="eastAsia"/>
-              </w:rPr>
-              <w:t>누른다.</w:t>
+            <w:pPr>
+              <w:rPr>
+                <w:rFonts w:hint="eastAsia"/>
+              </w:rPr>
+            </w:pPr>
+            <w:r>
+              <w:rPr>
+                <w:rFonts w:hint="eastAsia"/>
+              </w:rPr>
+              <w:t>1. 회원은 회원가입 메뉴 번호와 자신이 사용할 ID, 비밀번호, 전화번호를 입력한다.</w:t>
             </w:r>
           </w:p>
         </w:tc>
@@ -75,51 +74,16 @@
             <w:tcW w:w="4508" w:type="dxa"/>
           </w:tcPr>
           <w:p>
-            <w:r>
-              <w:rPr>
-                <w:rFonts w:hint="eastAsia"/>
-              </w:rPr>
-              <w:t>2. 회원가입을 위해 기입해야</w:t>
-            </w:r>
-            <w:r>
-              <w:rPr>
-                <w:rFonts w:hint="eastAsia"/>
-              </w:rPr>
-              <w:t xml:space="preserve"> </w:t>
-            </w:r>
-            <w:r>
-              <w:rPr>
-                <w:rFonts w:hint="eastAsia"/>
-              </w:rPr>
-              <w:t>할 정보들인 ID, 비밀번호, 전화번호를 입력할 창을 보여준다.</w:t>
-            </w:r>
-          </w:p>
-        </w:tc>
-      </w:tr>
-      <w:tr>
-        <w:tc>
-          <w:tcPr>
-            <w:tcW w:w="4508" w:type="dxa"/>
-          </w:tcPr>
-          <w:p>
-            <w:r>
-              <w:rPr>
-                <w:rFonts w:hint="eastAsia"/>
-              </w:rPr>
-              <w:t>3. 회원은 해당 폼에 정보를 입력하고 가입 버튼을 눌러 회원가입을 요청한다.</w:t>
-            </w:r>
-          </w:p>
-        </w:tc>
-        <w:tc>
-          <w:tcPr>
-            <w:tcW w:w="4508" w:type="dxa"/>
-          </w:tcPr>
-          <w:p>
-            <w:r>
-              <w:rPr>
-                <w:rFonts w:hint="eastAsia"/>
-              </w:rPr>
-              <w:t>4. 회원가입이 완료되었다는 메시지를 띄운다.</w:t>
+            <w:pPr>
+              <w:rPr>
+                <w:rFonts w:hint="eastAsia"/>
+              </w:rPr>
+            </w:pPr>
+            <w:r>
+              <w:rPr>
+                <w:rFonts w:hint="eastAsia"/>
+              </w:rPr>
+              <w:t>2. 해당 메뉴 번호와 회원가입에 사용한 ID, 비밀번호, 전화번호를 출력한다.</w:t>
             </w:r>
           </w:p>
         </w:tc>
@@ -180,17 +144,28 @@
             <w:tcW w:w="4508" w:type="dxa"/>
           </w:tcPr>
           <w:p>
-            <w:r>
-              <w:rPr>
-                <w:rFonts w:hint="eastAsia"/>
-              </w:rPr>
-              <w:t xml:space="preserve">1. 회원 및 관리자는 로그인 버튼을 </w:t>
-            </w:r>
-            <w:r>
-              <w:rPr>
-                <w:rFonts w:hint="eastAsia"/>
-              </w:rPr>
-              <w:t>누른다.</w:t>
+            <w:pPr>
+              <w:rPr>
+                <w:rFonts w:hint="eastAsia"/>
+              </w:rPr>
+            </w:pPr>
+            <w:r>
+              <w:rPr>
+                <w:rFonts w:hint="eastAsia"/>
+              </w:rPr>
+              <w:t>1</w:t>
+            </w:r>
+            <w:r>
+              <w:rPr>
+                <w:rFonts w:hint="eastAsia"/>
+              </w:rPr>
+              <w:t xml:space="preserve">. 회원 및 관리자는 </w:t>
+            </w:r>
+            <w:r>
+              <w:rPr>
+                <w:rFonts w:hint="eastAsia"/>
+              </w:rPr>
+              <w:t>로그인 메뉴 번호와 자신의 ID, 비밀번호를 입력한다.</w:t>
             </w:r>
           </w:p>
         </w:tc>
@@ -199,39 +174,16 @@
             <w:tcW w:w="4508" w:type="dxa"/>
           </w:tcPr>
           <w:p>
-            <w:r>
-              <w:rPr>
-                <w:rFonts w:hint="eastAsia"/>
-              </w:rPr>
-              <w:t>2. 로그인을 위해 기입해야 할 정보들인 ID, 비밀번호를 입력할 창을 보여준다.</w:t>
-            </w:r>
-          </w:p>
-        </w:tc>
-      </w:tr>
-      <w:tr>
-        <w:tc>
-          <w:tcPr>
-            <w:tcW w:w="4508" w:type="dxa"/>
-          </w:tcPr>
-          <w:p>
-            <w:r>
-              <w:rPr>
-                <w:rFonts w:hint="eastAsia"/>
-              </w:rPr>
-              <w:t>3. 회원 및 관리자는 폼에 정보를 입력하고 로그인 버튼을 눌러 로그인을 요청한다.</w:t>
-            </w:r>
-          </w:p>
-        </w:tc>
-        <w:tc>
-          <w:tcPr>
-            <w:tcW w:w="4508" w:type="dxa"/>
-          </w:tcPr>
-          <w:p>
-            <w:r>
-              <w:rPr>
-                <w:rFonts w:hint="eastAsia"/>
-              </w:rPr>
-              <w:t>4. 로그인이 완료되었다는 메시지를 띄운다.</w:t>
+            <w:pPr>
+              <w:rPr>
+                <w:rFonts w:hint="eastAsia"/>
+              </w:rPr>
+            </w:pPr>
+            <w:r>
+              <w:rPr>
+                <w:rFonts w:hint="eastAsia"/>
+              </w:rPr>
+              <w:t>2. 해당 메뉴번호와 로그인한 ID와 비밀번호를 출력한다.</w:t>
             </w:r>
           </w:p>
         </w:tc>
@@ -296,13 +248,31 @@
               <w:rPr>
                 <w:rFonts w:hint="eastAsia"/>
               </w:rPr>
-              <w:t xml:space="preserve">1. 회원 및 관리자는 로그아웃 버튼을 </w:t>
-            </w:r>
-            <w:r>
-              <w:rPr>
-                <w:rFonts w:hint="eastAsia"/>
-              </w:rPr>
-              <w:t>누른다.</w:t>
+              <w:t xml:space="preserve">1. 회원 및 관리자는 </w:t>
+            </w:r>
+            <w:r>
+              <w:rPr>
+                <w:rFonts w:hint="eastAsia"/>
+              </w:rPr>
+              <w:t xml:space="preserve">로그아웃 메뉴 번호를 </w:t>
+            </w:r>
+            <w:r>
+              <w:rPr>
+                <w:rFonts w:hint="eastAsia"/>
+              </w:rPr>
+              <w:t>입력한</w:t>
+            </w:r>
+            <w:r>
+              <w:rPr>
+                <w:rFonts w:hint="eastAsia"/>
+              </w:rPr>
+              <w:t>다</w:t>
+            </w:r>
+            <w:r>
+              <w:rPr>
+                <w:rFonts w:hint="eastAsia"/>
+              </w:rPr>
+              <w:t>.</w:t>
             </w:r>
           </w:p>
         </w:tc>
@@ -311,11 +281,22 @@
             <w:tcW w:w="4508" w:type="dxa"/>
           </w:tcPr>
           <w:p>
-            <w:r>
-              <w:rPr>
-                <w:rFonts w:hint="eastAsia"/>
-              </w:rPr>
-              <w:t>2. 로그아웃이 완료되었다는 메시지를 띄운다.</w:t>
+            <w:pPr>
+              <w:rPr>
+                <w:rFonts w:hint="eastAsia"/>
+              </w:rPr>
+            </w:pPr>
+            <w:r>
+              <w:rPr>
+                <w:rFonts w:hint="eastAsia"/>
+              </w:rPr>
+              <w:t xml:space="preserve">2. </w:t>
+            </w:r>
+            <w:r>
+              <w:rPr>
+                <w:rFonts w:hint="eastAsia"/>
+              </w:rPr>
+              <w:t>해당 메뉴 번호와 로그아웃한 ID를 출력한다.</w:t>
             </w:r>
           </w:p>
         </w:tc>
@@ -376,6 +357,11 @@
             <w:tcW w:w="4508" w:type="dxa"/>
           </w:tcPr>
           <w:p>
+            <w:pPr>
+              <w:rPr>
+                <w:rFonts w:hint="eastAsia"/>
+              </w:rPr>
+            </w:pPr>
             <w:r>
               <w:rPr>
                 <w:rFonts w:hint="eastAsia"/>
@@ -386,7 +372,7 @@
               <w:rPr>
                 <w:rFonts w:hint="eastAsia"/>
               </w:rPr>
-              <w:t>가 자전거 정보 등록 버튼을 누른다.</w:t>
+              <w:t>는 자전거 등록 메뉴 번호와 자전거ID, 자전거 제품명을 입력한다.</w:t>
             </w:r>
           </w:p>
         </w:tc>
@@ -395,39 +381,22 @@
             <w:tcW w:w="4508" w:type="dxa"/>
           </w:tcPr>
           <w:p>
-            <w:r>
-              <w:rPr>
-                <w:rFonts w:hint="eastAsia"/>
-              </w:rPr>
-              <w:t>2. 자전거 정보 등록 시 기입해야 할 정보들인 자전거ID, 자전거 제품명을 입력할 창을 보여준다.</w:t>
-            </w:r>
-          </w:p>
-        </w:tc>
-      </w:tr>
-      <w:tr>
-        <w:tc>
-          <w:tcPr>
-            <w:tcW w:w="4508" w:type="dxa"/>
-          </w:tcPr>
-          <w:p>
-            <w:r>
-              <w:rPr>
-                <w:rFonts w:hint="eastAsia"/>
-              </w:rPr>
-              <w:t>3. 관리자는 폼에 정보를 입력하고 자전거 정보 등록 버튼을 눌러 자전거 정보 등록을 요청한다.</w:t>
-            </w:r>
-          </w:p>
-        </w:tc>
-        <w:tc>
-          <w:tcPr>
-            <w:tcW w:w="4508" w:type="dxa"/>
-          </w:tcPr>
-          <w:p>
-            <w:r>
-              <w:rPr>
-                <w:rFonts w:hint="eastAsia"/>
-              </w:rPr>
-              <w:t>4. 자전거 정보 등록이 완료되었다는 메시지를 띄운다.</w:t>
+            <w:pPr>
+              <w:rPr>
+                <w:rFonts w:hint="eastAsia"/>
+              </w:rPr>
+            </w:pPr>
+            <w:r>
+              <w:rPr>
+                <w:rFonts w:hint="eastAsia"/>
+              </w:rPr>
+              <w:t xml:space="preserve">2. </w:t>
+            </w:r>
+            <w:r>
+              <w:rPr>
+                <w:rFonts w:hint="eastAsia"/>
+              </w:rPr>
+              <w:t>해당 메뉴 번호와 자전거 등록에 사용된 자전거ID, 자전거 제품명을 출력한다.</w:t>
             </w:r>
           </w:p>
         </w:tc>
@@ -490,11 +459,22 @@
             <w:tcW w:w="4508" w:type="dxa"/>
           </w:tcPr>
           <w:p>
-            <w:r>
-              <w:rPr>
-                <w:rFonts w:hint="eastAsia"/>
-              </w:rPr>
-              <w:t>1. 회원은 특정 자전거의 대여 버튼을 누른다.</w:t>
+            <w:pPr>
+              <w:rPr>
+                <w:rFonts w:hint="eastAsia"/>
+              </w:rPr>
+            </w:pPr>
+            <w:r>
+              <w:rPr>
+                <w:rFonts w:hint="eastAsia"/>
+              </w:rPr>
+              <w:t xml:space="preserve">1. 회원은 </w:t>
+            </w:r>
+            <w:r>
+              <w:rPr>
+                <w:rFonts w:hint="eastAsia"/>
+              </w:rPr>
+              <w:t>자전거 대여 메뉴 번호와 특정 자전거 ID를 입력한다.</w:t>
             </w:r>
           </w:p>
         </w:tc>
@@ -503,22 +483,42 @@
             <w:tcW w:w="4508" w:type="dxa"/>
           </w:tcPr>
           <w:p>
-            <w:r>
-              <w:rPr>
-                <w:rFonts w:hint="eastAsia"/>
-              </w:rPr>
-              <w:t>2. 대여가 완료되었다는 메시지를 띄운다.</w:t>
+            <w:pPr>
+              <w:rPr>
+                <w:rFonts w:hint="eastAsia"/>
+              </w:rPr>
+            </w:pPr>
+            <w:r>
+              <w:rPr>
+                <w:rFonts w:hint="eastAsia"/>
+              </w:rPr>
+              <w:t xml:space="preserve">2. </w:t>
+            </w:r>
+            <w:r>
+              <w:rPr>
+                <w:rFonts w:hint="eastAsia"/>
+              </w:rPr>
+              <w:t>해당 메뉴 번호와 자전거 ID, 자전거 제품명을 출력한다.</w:t>
             </w:r>
           </w:p>
         </w:tc>
       </w:tr>
     </w:tbl>
     <w:p/>
+    <w:p/>
+    <w:p>
+      <w:pPr>
+        <w:rPr>
+          <w:rFonts w:hint="eastAsia"/>
+        </w:rPr>
+      </w:pPr>
+    </w:p>
     <w:p>
       <w:r>
         <w:rPr>
           <w:rFonts w:hint="eastAsia"/>
         </w:rPr>
+        <w:lastRenderedPageBreak/>
         <w:t>자전거 대여 정보 조회</w:t>
       </w:r>
     </w:p>
@@ -568,11 +568,22 @@
             <w:tcW w:w="4508" w:type="dxa"/>
           </w:tcPr>
           <w:p>
-            <w:r>
-              <w:rPr>
-                <w:rFonts w:hint="eastAsia"/>
-              </w:rPr>
-              <w:t>1. 회원은 대여중인 자전거 조회 버튼을 누른다.</w:t>
+            <w:pPr>
+              <w:rPr>
+                <w:rFonts w:hint="eastAsia"/>
+              </w:rPr>
+            </w:pPr>
+            <w:r>
+              <w:rPr>
+                <w:rFonts w:hint="eastAsia"/>
+              </w:rPr>
+              <w:t xml:space="preserve">1. 회원은 </w:t>
+            </w:r>
+            <w:r>
+              <w:rPr>
+                <w:rFonts w:hint="eastAsia"/>
+              </w:rPr>
+              <w:t>자전거 대여 리스트 메뉴 번호를 입력한다.</w:t>
             </w:r>
           </w:p>
         </w:tc>
@@ -585,7 +596,49 @@
               <w:rPr>
                 <w:rFonts w:hint="eastAsia"/>
               </w:rPr>
-              <w:t>2. 현재 대여중인 자전거의자전거 ID, 자전거 제품명이 포함된 리스트를 보여준다.</w:t>
+              <w:t xml:space="preserve">2. </w:t>
+            </w:r>
+            <w:r>
+              <w:rPr>
+                <w:rFonts w:hint="eastAsia"/>
+              </w:rPr>
+              <w:t xml:space="preserve">해당 메뉴 번호와 </w:t>
+            </w:r>
+            <w:r>
+              <w:rPr>
+                <w:rFonts w:hint="eastAsia"/>
+              </w:rPr>
+              <w:t>현재 대여중인 자전거의</w:t>
+            </w:r>
+            <w:r>
+              <w:rPr>
+                <w:rFonts w:hint="eastAsia"/>
+              </w:rPr>
+              <w:t xml:space="preserve"> </w:t>
+            </w:r>
+            <w:r>
+              <w:rPr>
+                <w:rFonts w:hint="eastAsia"/>
+              </w:rPr>
+              <w:t>자전거 ID, 자전거 제품명</w:t>
+            </w:r>
+            <w:r>
+              <w:rPr>
+                <w:rFonts w:hint="eastAsia"/>
+              </w:rPr>
+              <w:t>을</w:t>
+            </w:r>
+            <w:r>
+              <w:rPr>
+                <w:rFonts w:hint="eastAsia"/>
+              </w:rPr>
+              <w:t xml:space="preserve"> </w:t>
+            </w:r>
+            <w:r>
+              <w:rPr>
+                <w:rFonts w:hint="eastAsia"/>
+              </w:rPr>
+              <w:t>출력한다.</w:t>
             </w:r>
           </w:p>
         </w:tc>

</xml_diff>